<commit_message>
subi todos los archivo hasta la semana 10
</commit_message>
<xml_diff>
--- a/assets/documentos/semana2/G7 PROYECTO SEMANA 2.docx
+++ b/assets/documentos/semana2/G7 PROYECTO SEMANA 2.docx
@@ -263,16 +263,61 @@
         <w:rPr>
           <w:rFonts w:ascii="Times New Roman" w:cs="Times New Roman" w:eastAsia="Times New Roman" w:hAnsi="Times New Roman"/>
           <w:b w:val="1"/>
+          <w:color w:val="00b050"/>
+          <w:sz w:val="28"/>
+          <w:szCs w:val="28"/>
+          <w:u w:val="single"/>
+        </w:rPr>
+      </w:pPr>
+      <w:r>
+        <w:rPr>
+          <w:rFonts w:ascii="Times New Roman" w:cs="Times New Roman" w:eastAsia="Times New Roman" w:hAnsi="Times New Roman"/>
+          <w:b w:val="1"/>
+          <w:color w:val="00b050"/>
+          <w:sz w:val="28"/>
+          <w:szCs w:val="28"/>
+          <w:rtl w:val="0"/>
+        </w:rPr>
+        <w:t xml:space="preserve"> </w:t>
+      </w:r>
+      <w:r>
+        <w:rPr>
+          <w:rFonts w:ascii="Times New Roman" w:cs="Times New Roman" w:eastAsia="Times New Roman" w:hAnsi="Times New Roman"/>
+          <w:b w:val="1"/>
+          <w:color w:val="ff9900"/>
+          <w:sz w:val="28"/>
+          <w:szCs w:val="28"/>
+          <w:rtl w:val="0"/>
+        </w:rPr>
+        <w:t xml:space="preserve">para</w:t>
+      </w:r>
+      <w:r>
+        <w:rPr>
+          <w:rFonts w:ascii="Times New Roman" w:cs="Times New Roman" w:eastAsia="Times New Roman" w:hAnsi="Times New Roman"/>
+          <w:b w:val="1"/>
+          <w:sz w:val="28"/>
+          <w:szCs w:val="28"/>
+          <w:rtl w:val="0"/>
+        </w:rPr>
+        <w:t xml:space="preserve"> </w:t>
+      </w:r>
+      <w:r>
+        <w:rPr>
+          <w:rFonts w:ascii="Times New Roman" w:cs="Times New Roman" w:eastAsia="Times New Roman" w:hAnsi="Times New Roman"/>
+          <w:b w:val="1"/>
           <w:color w:val="0000ff"/>
           <w:sz w:val="28"/>
           <w:szCs w:val="28"/>
-        </w:rPr>
-      </w:pPr>
-      <w:r>
-        <w:rPr>
-          <w:rFonts w:ascii="Times New Roman" w:cs="Times New Roman" w:eastAsia="Times New Roman" w:hAnsi="Times New Roman"/>
-          <w:b w:val="1"/>
-          <w:color w:val="00b050"/>
+          <w:u w:val="single"/>
+          <w:rtl w:val="0"/>
+        </w:rPr>
+        <w:t xml:space="preserve">optimizar</w:t>
+      </w:r>
+      <w:r>
+        <w:rPr>
+          <w:rFonts w:ascii="Times New Roman" w:cs="Times New Roman" w:eastAsia="Times New Roman" w:hAnsi="Times New Roman"/>
+          <w:b w:val="1"/>
+          <w:color w:val="0000ff"/>
           <w:sz w:val="28"/>
           <w:szCs w:val="28"/>
           <w:rtl w:val="0"/>
@@ -283,34 +328,13 @@
         <w:rPr>
           <w:rFonts w:ascii="Times New Roman" w:cs="Times New Roman" w:eastAsia="Times New Roman" w:hAnsi="Times New Roman"/>
           <w:b w:val="1"/>
-          <w:color w:val="ff9900"/>
-          <w:sz w:val="28"/>
-          <w:szCs w:val="28"/>
-          <w:rtl w:val="0"/>
-        </w:rPr>
-        <w:t xml:space="preserve">para</w:t>
-      </w:r>
-      <w:r>
-        <w:rPr>
-          <w:rFonts w:ascii="Times New Roman" w:cs="Times New Roman" w:eastAsia="Times New Roman" w:hAnsi="Times New Roman"/>
-          <w:b w:val="1"/>
-          <w:sz w:val="28"/>
-          <w:szCs w:val="28"/>
-          <w:rtl w:val="0"/>
-        </w:rPr>
-        <w:t xml:space="preserve"> </w:t>
-      </w:r>
-      <w:r>
-        <w:rPr>
-          <w:rFonts w:ascii="Times New Roman" w:cs="Times New Roman" w:eastAsia="Times New Roman" w:hAnsi="Times New Roman"/>
-          <w:b w:val="1"/>
           <w:color w:val="0000ff"/>
           <w:sz w:val="28"/>
           <w:szCs w:val="28"/>
           <w:u w:val="single"/>
           <w:rtl w:val="0"/>
         </w:rPr>
-        <w:t xml:space="preserve">optimizar</w:t>
+        <w:t xml:space="preserve">la gestión de inventarios y el control de calidad</w:t>
       </w:r>
       <w:r>
         <w:rPr>
@@ -321,30 +345,12 @@
           <w:szCs w:val="28"/>
           <w:rtl w:val="0"/>
         </w:rPr>
-        <w:t xml:space="preserve"> </w:t>
-      </w:r>
-      <w:r>
-        <w:rPr>
-          <w:rFonts w:ascii="Times New Roman" w:cs="Times New Roman" w:eastAsia="Times New Roman" w:hAnsi="Times New Roman"/>
-          <w:b w:val="1"/>
-          <w:color w:val="0000ff"/>
-          <w:sz w:val="28"/>
-          <w:szCs w:val="28"/>
-          <w:u w:val="single"/>
-          <w:rtl w:val="0"/>
-        </w:rPr>
-        <w:t xml:space="preserve">la gestión de calidad e inventarios</w:t>
-      </w:r>
-      <w:r>
-        <w:rPr>
-          <w:rFonts w:ascii="Times New Roman" w:cs="Times New Roman" w:eastAsia="Times New Roman" w:hAnsi="Times New Roman"/>
-          <w:b w:val="1"/>
-          <w:color w:val="0000ff"/>
-          <w:sz w:val="28"/>
-          <w:szCs w:val="28"/>
-          <w:rtl w:val="0"/>
-        </w:rPr>
-        <w:t xml:space="preserve"> en  la Empresa de telas sublimadas SubliCielo</w:t>
+        <w:t xml:space="preserve"> en  la Empresa SubliCielo</w:t>
+      </w:r>
+      <w:r>
+        <w:rPr>
+          <w:rtl w:val="0"/>
+        </w:rPr>
       </w:r>
     </w:p>
     <w:p>
@@ -648,7 +654,7 @@
     <w:name w:val="normal"/>
   </w:style>
   <w:style w:type="table" w:styleId="TableNormal" w:default="1">
-    <w:name w:val="Table Normal"/>
+    <w:name w:val="TableNormal"/>
   </w:style>
   <w:style w:type="paragraph" w:styleId="Heading1">
     <w:name w:val="heading 1"/>

</xml_diff>